<commit_message>
update the edits and updates log
</commit_message>
<xml_diff>
--- a/Edits and Updates Log.docx
+++ b/Edits and Updates Log.docx
@@ -806,6 +806,209 @@
         </w:rPr>
         <w:t xml:space="preserve"> – user story – changed to be “Instructor wants to add an assignment to the course”</w:t>
       </w:r>
+    </w:p>
+    <w:p>
+      <w:pPr>
+        <w:pStyle w:val="normal0"/>
+        <w:rPr>
+          <w:rFonts w:eastAsia="Roboto"/>
+          <w:color w:val="212529"/>
+          <w:sz w:val="24"/>
+          <w:szCs w:val="24"/>
+          <w:highlight w:val="white"/>
+        </w:rPr>
+      </w:pPr>
+    </w:p>
+    <w:p>
+      <w:pPr>
+        <w:pStyle w:val="normal0"/>
+        <w:jc w:val="center"/>
+        <w:rPr>
+          <w:rFonts w:eastAsia="Roboto"/>
+          <w:color w:val="212529"/>
+          <w:sz w:val="24"/>
+          <w:szCs w:val="24"/>
+          <w:highlight w:val="white"/>
+        </w:rPr>
+      </w:pPr>
+      <w:r>
+        <w:rPr>
+          <w:rFonts w:eastAsia="Roboto"/>
+          <w:color w:val="212529"/>
+          <w:sz w:val="24"/>
+          <w:szCs w:val="24"/>
+          <w:highlight w:val="white"/>
+        </w:rPr>
+        <w:t xml:space="preserve">December 4: Quick fixes to </w:t>
+      </w:r>
+      <w:proofErr w:type="spellStart"/>
+      <w:r>
+        <w:rPr>
+          <w:rFonts w:eastAsia="Roboto"/>
+          <w:color w:val="212529"/>
+          <w:sz w:val="24"/>
+          <w:szCs w:val="24"/>
+          <w:highlight w:val="white"/>
+        </w:rPr>
+        <w:t>GitHub</w:t>
+      </w:r>
+      <w:proofErr w:type="spellEnd"/>
+    </w:p>
+    <w:p>
+      <w:pPr>
+        <w:pStyle w:val="normal0"/>
+        <w:rPr>
+          <w:rFonts w:eastAsia="Roboto"/>
+          <w:color w:val="212529"/>
+          <w:sz w:val="24"/>
+          <w:szCs w:val="24"/>
+          <w:highlight w:val="white"/>
+        </w:rPr>
+      </w:pPr>
+      <w:r>
+        <w:rPr>
+          <w:rFonts w:eastAsia="Roboto"/>
+          <w:color w:val="212529"/>
+          <w:sz w:val="24"/>
+          <w:szCs w:val="24"/>
+          <w:highlight w:val="white"/>
+        </w:rPr>
+        <w:t>I.</w:t>
+      </w:r>
+      <w:r>
+        <w:rPr>
+          <w:rFonts w:eastAsia="Roboto"/>
+          <w:color w:val="212529"/>
+          <w:sz w:val="24"/>
+          <w:szCs w:val="24"/>
+          <w:highlight w:val="white"/>
+        </w:rPr>
+        <w:t xml:space="preserve"> Added readme file</w:t>
+      </w:r>
+    </w:p>
+    <w:p>
+      <w:pPr>
+        <w:pStyle w:val="normal0"/>
+        <w:rPr>
+          <w:rFonts w:eastAsia="Roboto"/>
+          <w:color w:val="212529"/>
+          <w:sz w:val="24"/>
+          <w:szCs w:val="24"/>
+          <w:highlight w:val="white"/>
+        </w:rPr>
+      </w:pPr>
+      <w:r>
+        <w:rPr>
+          <w:rFonts w:eastAsia="Roboto"/>
+          <w:color w:val="212529"/>
+          <w:sz w:val="24"/>
+          <w:szCs w:val="24"/>
+          <w:highlight w:val="white"/>
+        </w:rPr>
+        <w:t xml:space="preserve">II. Added </w:t>
+      </w:r>
+      <w:proofErr w:type="spellStart"/>
+      <w:r>
+        <w:rPr>
+          <w:rFonts w:eastAsia="Roboto"/>
+          <w:color w:val="212529"/>
+          <w:sz w:val="24"/>
+          <w:szCs w:val="24"/>
+          <w:highlight w:val="white"/>
+        </w:rPr>
+        <w:t>pdf</w:t>
+      </w:r>
+      <w:proofErr w:type="spellEnd"/>
+      <w:r>
+        <w:rPr>
+          <w:rFonts w:eastAsia="Roboto"/>
+          <w:color w:val="212529"/>
+          <w:sz w:val="24"/>
+          <w:szCs w:val="24"/>
+          <w:highlight w:val="white"/>
+        </w:rPr>
+        <w:t xml:space="preserve"> of everym.docx file for a more readable </w:t>
+      </w:r>
+      <w:proofErr w:type="spellStart"/>
+      <w:r>
+        <w:rPr>
+          <w:rFonts w:eastAsia="Roboto"/>
+          <w:color w:val="212529"/>
+          <w:sz w:val="24"/>
+          <w:szCs w:val="24"/>
+          <w:highlight w:val="white"/>
+        </w:rPr>
+        <w:t>GitHub</w:t>
+      </w:r>
+      <w:proofErr w:type="spellEnd"/>
+    </w:p>
+    <w:p>
+      <w:pPr>
+        <w:pStyle w:val="normal0"/>
+        <w:rPr>
+          <w:rFonts w:eastAsia="Roboto"/>
+          <w:color w:val="212529"/>
+          <w:sz w:val="24"/>
+          <w:szCs w:val="24"/>
+          <w:highlight w:val="white"/>
+        </w:rPr>
+      </w:pPr>
+      <w:r>
+        <w:rPr>
+          <w:rFonts w:eastAsia="Roboto"/>
+          <w:color w:val="212529"/>
+          <w:sz w:val="24"/>
+          <w:szCs w:val="24"/>
+          <w:highlight w:val="white"/>
+        </w:rPr>
+        <w:t>III. Major update to the class diagram</w:t>
+      </w:r>
+    </w:p>
+    <w:p>
+      <w:pPr>
+        <w:pStyle w:val="normal0"/>
+        <w:rPr>
+          <w:rFonts w:eastAsia="Roboto"/>
+          <w:color w:val="212529"/>
+          <w:sz w:val="24"/>
+          <w:szCs w:val="24"/>
+          <w:highlight w:val="white"/>
+        </w:rPr>
+      </w:pPr>
+      <w:r>
+        <w:rPr>
+          <w:rFonts w:eastAsia="Roboto"/>
+          <w:color w:val="212529"/>
+          <w:sz w:val="24"/>
+          <w:szCs w:val="24"/>
+          <w:highlight w:val="white"/>
+        </w:rPr>
+        <w:t>IV. Added a proper MVC file to have in addition to the MVC/Sequence diagram since it is confusing</w:t>
+      </w:r>
+    </w:p>
+    <w:p>
+      <w:pPr>
+        <w:pStyle w:val="normal0"/>
+        <w:rPr>
+          <w:rFonts w:eastAsia="Roboto"/>
+          <w:color w:val="212529"/>
+          <w:sz w:val="24"/>
+          <w:szCs w:val="24"/>
+          <w:highlight w:val="white"/>
+        </w:rPr>
+      </w:pPr>
+    </w:p>
+    <w:p>
+      <w:pPr>
+        <w:pStyle w:val="normal0"/>
+        <w:rPr>
+          <w:rFonts w:eastAsia="Roboto"/>
+          <w:color w:val="212529"/>
+          <w:sz w:val="24"/>
+          <w:szCs w:val="24"/>
+          <w:highlight w:val="white"/>
+        </w:rPr>
+      </w:pPr>
     </w:p>
     <w:p>
       <w:pPr>
@@ -1274,6 +1477,184 @@
     </w:lvl>
   </w:abstractNum>
   <w:abstractNum w:abstractNumId="4">
+    <w:nsid w:val="53AC2760"/>
+    <w:multiLevelType w:val="hybridMultilevel"/>
+    <w:tmpl w:val="69F69E58"/>
+    <w:lvl w:ilvl="0" w:tplc="BC686816">
+      <w:start w:val="1"/>
+      <w:numFmt w:val="upperRoman"/>
+      <w:lvlText w:val="%1."/>
+      <w:lvlJc w:val="left"/>
+      <w:pPr>
+        <w:ind w:left="1080" w:hanging="720"/>
+      </w:pPr>
+      <w:rPr>
+        <w:rFonts w:hint="default"/>
+      </w:rPr>
+    </w:lvl>
+    <w:lvl w:ilvl="1" w:tplc="04090019" w:tentative="1">
+      <w:start w:val="1"/>
+      <w:numFmt w:val="lowerLetter"/>
+      <w:lvlText w:val="%2."/>
+      <w:lvlJc w:val="left"/>
+      <w:pPr>
+        <w:ind w:left="1440" w:hanging="360"/>
+      </w:pPr>
+    </w:lvl>
+    <w:lvl w:ilvl="2" w:tplc="0409001B" w:tentative="1">
+      <w:start w:val="1"/>
+      <w:numFmt w:val="lowerRoman"/>
+      <w:lvlText w:val="%3."/>
+      <w:lvlJc w:val="right"/>
+      <w:pPr>
+        <w:ind w:left="2160" w:hanging="180"/>
+      </w:pPr>
+    </w:lvl>
+    <w:lvl w:ilvl="3" w:tplc="0409000F" w:tentative="1">
+      <w:start w:val="1"/>
+      <w:numFmt w:val="decimal"/>
+      <w:lvlText w:val="%4."/>
+      <w:lvlJc w:val="left"/>
+      <w:pPr>
+        <w:ind w:left="2880" w:hanging="360"/>
+      </w:pPr>
+    </w:lvl>
+    <w:lvl w:ilvl="4" w:tplc="04090019" w:tentative="1">
+      <w:start w:val="1"/>
+      <w:numFmt w:val="lowerLetter"/>
+      <w:lvlText w:val="%5."/>
+      <w:lvlJc w:val="left"/>
+      <w:pPr>
+        <w:ind w:left="3600" w:hanging="360"/>
+      </w:pPr>
+    </w:lvl>
+    <w:lvl w:ilvl="5" w:tplc="0409001B" w:tentative="1">
+      <w:start w:val="1"/>
+      <w:numFmt w:val="lowerRoman"/>
+      <w:lvlText w:val="%6."/>
+      <w:lvlJc w:val="right"/>
+      <w:pPr>
+        <w:ind w:left="4320" w:hanging="180"/>
+      </w:pPr>
+    </w:lvl>
+    <w:lvl w:ilvl="6" w:tplc="0409000F" w:tentative="1">
+      <w:start w:val="1"/>
+      <w:numFmt w:val="decimal"/>
+      <w:lvlText w:val="%7."/>
+      <w:lvlJc w:val="left"/>
+      <w:pPr>
+        <w:ind w:left="5040" w:hanging="360"/>
+      </w:pPr>
+    </w:lvl>
+    <w:lvl w:ilvl="7" w:tplc="04090019" w:tentative="1">
+      <w:start w:val="1"/>
+      <w:numFmt w:val="lowerLetter"/>
+      <w:lvlText w:val="%8."/>
+      <w:lvlJc w:val="left"/>
+      <w:pPr>
+        <w:ind w:left="5760" w:hanging="360"/>
+      </w:pPr>
+    </w:lvl>
+    <w:lvl w:ilvl="8" w:tplc="0409001B" w:tentative="1">
+      <w:start w:val="1"/>
+      <w:numFmt w:val="lowerRoman"/>
+      <w:lvlText w:val="%9."/>
+      <w:lvlJc w:val="right"/>
+      <w:pPr>
+        <w:ind w:left="6480" w:hanging="180"/>
+      </w:pPr>
+    </w:lvl>
+  </w:abstractNum>
+  <w:abstractNum w:abstractNumId="5">
+    <w:nsid w:val="5C9F0D62"/>
+    <w:multiLevelType w:val="hybridMultilevel"/>
+    <w:tmpl w:val="4DA2B9A0"/>
+    <w:lvl w:ilvl="0" w:tplc="3D9848FC">
+      <w:start w:val="1"/>
+      <w:numFmt w:val="upperRoman"/>
+      <w:lvlText w:val="%1."/>
+      <w:lvlJc w:val="left"/>
+      <w:pPr>
+        <w:ind w:left="1080" w:hanging="720"/>
+      </w:pPr>
+      <w:rPr>
+        <w:rFonts w:hint="default"/>
+      </w:rPr>
+    </w:lvl>
+    <w:lvl w:ilvl="1" w:tplc="04090019" w:tentative="1">
+      <w:start w:val="1"/>
+      <w:numFmt w:val="lowerLetter"/>
+      <w:lvlText w:val="%2."/>
+      <w:lvlJc w:val="left"/>
+      <w:pPr>
+        <w:ind w:left="1440" w:hanging="360"/>
+      </w:pPr>
+    </w:lvl>
+    <w:lvl w:ilvl="2" w:tplc="0409001B" w:tentative="1">
+      <w:start w:val="1"/>
+      <w:numFmt w:val="lowerRoman"/>
+      <w:lvlText w:val="%3."/>
+      <w:lvlJc w:val="right"/>
+      <w:pPr>
+        <w:ind w:left="2160" w:hanging="180"/>
+      </w:pPr>
+    </w:lvl>
+    <w:lvl w:ilvl="3" w:tplc="0409000F" w:tentative="1">
+      <w:start w:val="1"/>
+      <w:numFmt w:val="decimal"/>
+      <w:lvlText w:val="%4."/>
+      <w:lvlJc w:val="left"/>
+      <w:pPr>
+        <w:ind w:left="2880" w:hanging="360"/>
+      </w:pPr>
+    </w:lvl>
+    <w:lvl w:ilvl="4" w:tplc="04090019" w:tentative="1">
+      <w:start w:val="1"/>
+      <w:numFmt w:val="lowerLetter"/>
+      <w:lvlText w:val="%5."/>
+      <w:lvlJc w:val="left"/>
+      <w:pPr>
+        <w:ind w:left="3600" w:hanging="360"/>
+      </w:pPr>
+    </w:lvl>
+    <w:lvl w:ilvl="5" w:tplc="0409001B" w:tentative="1">
+      <w:start w:val="1"/>
+      <w:numFmt w:val="lowerRoman"/>
+      <w:lvlText w:val="%6."/>
+      <w:lvlJc w:val="right"/>
+      <w:pPr>
+        <w:ind w:left="4320" w:hanging="180"/>
+      </w:pPr>
+    </w:lvl>
+    <w:lvl w:ilvl="6" w:tplc="0409000F" w:tentative="1">
+      <w:start w:val="1"/>
+      <w:numFmt w:val="decimal"/>
+      <w:lvlText w:val="%7."/>
+      <w:lvlJc w:val="left"/>
+      <w:pPr>
+        <w:ind w:left="5040" w:hanging="360"/>
+      </w:pPr>
+    </w:lvl>
+    <w:lvl w:ilvl="7" w:tplc="04090019" w:tentative="1">
+      <w:start w:val="1"/>
+      <w:numFmt w:val="lowerLetter"/>
+      <w:lvlText w:val="%8."/>
+      <w:lvlJc w:val="left"/>
+      <w:pPr>
+        <w:ind w:left="5760" w:hanging="360"/>
+      </w:pPr>
+    </w:lvl>
+    <w:lvl w:ilvl="8" w:tplc="0409001B" w:tentative="1">
+      <w:start w:val="1"/>
+      <w:numFmt w:val="lowerRoman"/>
+      <w:lvlText w:val="%9."/>
+      <w:lvlJc w:val="right"/>
+      <w:pPr>
+        <w:ind w:left="6480" w:hanging="180"/>
+      </w:pPr>
+    </w:lvl>
+  </w:abstractNum>
+  <w:abstractNum w:abstractNumId="6">
     <w:nsid w:val="609D3A2C"/>
     <w:multiLevelType w:val="hybridMultilevel"/>
     <w:tmpl w:val="B240C140"/>
@@ -1362,7 +1743,7 @@
       </w:pPr>
     </w:lvl>
   </w:abstractNum>
-  <w:abstractNum w:abstractNumId="5">
+  <w:abstractNum w:abstractNumId="7">
     <w:nsid w:val="7C094188"/>
     <w:multiLevelType w:val="hybridMultilevel"/>
     <w:tmpl w:val="0414B26A"/>
@@ -1455,7 +1836,7 @@
     <w:abstractNumId w:val="1"/>
   </w:num>
   <w:num w:numId="2">
-    <w:abstractNumId w:val="5"/>
+    <w:abstractNumId w:val="7"/>
   </w:num>
   <w:num w:numId="3">
     <w:abstractNumId w:val="0"/>
@@ -1464,10 +1845,16 @@
     <w:abstractNumId w:val="2"/>
   </w:num>
   <w:num w:numId="5">
-    <w:abstractNumId w:val="4"/>
+    <w:abstractNumId w:val="6"/>
   </w:num>
   <w:num w:numId="6">
     <w:abstractNumId w:val="3"/>
+  </w:num>
+  <w:num w:numId="7">
+    <w:abstractNumId w:val="5"/>
+  </w:num>
+  <w:num w:numId="8">
+    <w:abstractNumId w:val="4"/>
   </w:num>
 </w:numbering>
 </file>

</xml_diff>